<commit_message>
Update after hierarchy and k-means lecture
</commit_message>
<xml_diff>
--- a/DS - 04 Explore.docx
+++ b/DS - 04 Explore.docx
@@ -1501,6 +1501,306 @@
       </w:r>
     </w:p>
     <w:p>
+      <w:pPr>
+        <w:pStyle w:val="Heading1"/>
+      </w:pPr>
+      <w:r>
+        <w:t>Week 3:</w:t>
+      </w:r>
+    </w:p>
+    <w:p>
+      <w:pPr>
+        <w:pStyle w:val="Heading2"/>
+      </w:pPr>
+      <w:r>
+        <w:t>Hierarchical Clustering</w:t>
+      </w:r>
+    </w:p>
+    <w:p>
+      <w:r>
+        <w:t>Clustering is organizing things that are close – what defines close, how do we group, how do we visualize, how do we interpret?</w:t>
+      </w:r>
+    </w:p>
+    <w:p>
+      <w:r>
+        <w:t>Agglomerative approach is about finding the closest points, putting them together into a new point, removing the old and then finding the next closest points… it requires a distance metric and an a</w:t>
+      </w:r>
+      <w:r>
+        <w:t>pproach for merging the points.  It produces a tree of how things are merged together.</w:t>
+      </w:r>
+    </w:p>
+    <w:p>
+      <w:pPr>
+        <w:pStyle w:val="ListParagraph"/>
+        <w:numPr>
+          <w:ilvl w:val="0"/>
+          <w:numId w:val="11"/>
+        </w:numPr>
+      </w:pPr>
+      <w:r>
+        <w:t>How do we define close?  Distance can be continuous (Euclidean), correlation or binary (Manhattan)</w:t>
+      </w:r>
+    </w:p>
+    <w:p>
+      <w:pPr>
+        <w:pStyle w:val="ListParagraph"/>
+        <w:numPr>
+          <w:ilvl w:val="0"/>
+          <w:numId w:val="11"/>
+        </w:numPr>
+      </w:pPr>
+      <w:r>
+        <w:t>Euclidean:</w:t>
+      </w:r>
+    </w:p>
+    <w:p>
+      <w:pPr>
+        <w:pStyle w:val="ListParagraph"/>
+      </w:pPr>
+      <w:r>
+        <w:rPr>
+          <w:noProof/>
+          <w:lang w:val="en-IE" w:eastAsia="en-IE"/>
+        </w:rPr>
+        <w:lastRenderedPageBreak/>
+        <w:drawing>
+          <wp:inline distT="0" distB="0" distL="0" distR="0" wp14:anchorId="4192A263" wp14:editId="7E9E387B">
+            <wp:extent cx="5124450" cy="3571875"/>
+            <wp:effectExtent l="0" t="0" r="0" b="9525"/>
+            <wp:docPr id="10" name="Picture 10"/>
+            <wp:cNvGraphicFramePr>
+              <a:graphicFrameLocks xmlns:a="http://schemas.openxmlformats.org/drawingml/2006/main" noChangeAspect="1"/>
+            </wp:cNvGraphicFramePr>
+            <a:graphic xmlns:a="http://schemas.openxmlformats.org/drawingml/2006/main">
+              <a:graphicData uri="http://schemas.openxmlformats.org/drawingml/2006/picture">
+                <pic:pic xmlns:pic="http://schemas.openxmlformats.org/drawingml/2006/picture">
+                  <pic:nvPicPr>
+                    <pic:cNvPr id="1" name=""/>
+                    <pic:cNvPicPr/>
+                  </pic:nvPicPr>
+                  <pic:blipFill>
+                    <a:blip r:embed="rId22"/>
+                    <a:stretch>
+                      <a:fillRect/>
+                    </a:stretch>
+                  </pic:blipFill>
+                  <pic:spPr>
+                    <a:xfrm>
+                      <a:off x="0" y="0"/>
+                      <a:ext cx="5124450" cy="3571875"/>
+                    </a:xfrm>
+                    <a:prstGeom prst="rect">
+                      <a:avLst/>
+                    </a:prstGeom>
+                  </pic:spPr>
+                </pic:pic>
+              </a:graphicData>
+            </a:graphic>
+          </wp:inline>
+        </w:drawing>
+      </w:r>
+    </w:p>
+    <w:p>
+      <w:pPr>
+        <w:pStyle w:val="ListParagraph"/>
+        <w:numPr>
+          <w:ilvl w:val="0"/>
+          <w:numId w:val="11"/>
+        </w:numPr>
+      </w:pPr>
+      <w:r>
+        <w:t>For Euclidean; take the differences, square them, add them together and square root</w:t>
+      </w:r>
+    </w:p>
+    <w:p>
+      <w:pPr>
+        <w:pStyle w:val="ListParagraph"/>
+      </w:pPr>
+      <w:r>
+        <w:rPr>
+          <w:noProof/>
+          <w:lang w:val="en-IE" w:eastAsia="en-IE"/>
+        </w:rPr>
+        <w:drawing>
+          <wp:inline distT="0" distB="0" distL="0" distR="0" wp14:anchorId="00DFA24A" wp14:editId="31F103DE">
+            <wp:extent cx="4848225" cy="3914775"/>
+            <wp:effectExtent l="0" t="0" r="9525" b="9525"/>
+            <wp:docPr id="11" name="Picture 11"/>
+            <wp:cNvGraphicFramePr>
+              <a:graphicFrameLocks xmlns:a="http://schemas.openxmlformats.org/drawingml/2006/main" noChangeAspect="1"/>
+            </wp:cNvGraphicFramePr>
+            <a:graphic xmlns:a="http://schemas.openxmlformats.org/drawingml/2006/main">
+              <a:graphicData uri="http://schemas.openxmlformats.org/drawingml/2006/picture">
+                <pic:pic xmlns:pic="http://schemas.openxmlformats.org/drawingml/2006/picture">
+                  <pic:nvPicPr>
+                    <pic:cNvPr id="1" name=""/>
+                    <pic:cNvPicPr/>
+                  </pic:nvPicPr>
+                  <pic:blipFill>
+                    <a:blip r:embed="rId23"/>
+                    <a:stretch>
+                      <a:fillRect/>
+                    </a:stretch>
+                  </pic:blipFill>
+                  <pic:spPr>
+                    <a:xfrm>
+                      <a:off x="0" y="0"/>
+                      <a:ext cx="4848225" cy="3914775"/>
+                    </a:xfrm>
+                    <a:prstGeom prst="rect">
+                      <a:avLst/>
+                    </a:prstGeom>
+                  </pic:spPr>
+                </pic:pic>
+              </a:graphicData>
+            </a:graphic>
+          </wp:inline>
+        </w:drawing>
+      </w:r>
+    </w:p>
+    <w:p>
+      <w:pPr>
+        <w:pStyle w:val="ListParagraph"/>
+        <w:numPr>
+          <w:ilvl w:val="0"/>
+          <w:numId w:val="11"/>
+        </w:numPr>
+      </w:pPr>
+      <w:r>
+        <w:t>Manhattan may be more accurate in some circumstances</w:t>
+      </w:r>
+    </w:p>
+    <w:p>
+      <w:r>
+        <w:t>There are different ways of merging points – complete distances, or average</w:t>
+      </w:r>
+    </w:p>
+    <w:p>
+      <w:r>
+        <w:lastRenderedPageBreak/>
+        <w:t xml:space="preserve">Choosing where to cut is not always obvious… </w:t>
+      </w:r>
+      <w:r>
+        <w:sym w:font="Wingdings" w:char="F04A"/>
+      </w:r>
+    </w:p>
+    <w:p>
+      <w:pPr>
+        <w:pStyle w:val="Heading2"/>
+      </w:pPr>
+      <w:r>
+        <w:t>K-means Clustering</w:t>
+      </w:r>
+    </w:p>
+    <w:p>
+      <w:r>
+        <w:t xml:space="preserve">Partitioning a group of points into a set number of clusters, each with a centroid.  </w:t>
+      </w:r>
+    </w:p>
+    <w:p>
+      <w:pPr>
+        <w:pStyle w:val="ListParagraph"/>
+        <w:numPr>
+          <w:ilvl w:val="0"/>
+          <w:numId w:val="12"/>
+        </w:numPr>
+      </w:pPr>
+      <w:r>
+        <w:t>Each point is assigned to its closest centroid.</w:t>
+      </w:r>
+    </w:p>
+    <w:p>
+      <w:pPr>
+        <w:pStyle w:val="ListParagraph"/>
+        <w:numPr>
+          <w:ilvl w:val="0"/>
+          <w:numId w:val="12"/>
+        </w:numPr>
+      </w:pPr>
+      <w:r>
+        <w:t>Recalculate the centroid.</w:t>
+      </w:r>
+    </w:p>
+    <w:p>
+      <w:pPr>
+        <w:pStyle w:val="ListParagraph"/>
+        <w:numPr>
+          <w:ilvl w:val="0"/>
+          <w:numId w:val="12"/>
+        </w:numPr>
+      </w:pPr>
+      <w:r>
+        <w:t>Reassign points to the closest centroid.</w:t>
+      </w:r>
+    </w:p>
+    <w:p>
+      <w:pPr>
+        <w:pStyle w:val="ListParagraph"/>
+        <w:numPr>
+          <w:ilvl w:val="0"/>
+          <w:numId w:val="12"/>
+        </w:numPr>
+      </w:pPr>
+      <w:r>
+        <w:t xml:space="preserve">Again, update the centroids. </w:t>
+      </w:r>
+    </w:p>
+    <w:p>
+      <w:pPr>
+        <w:pStyle w:val="ListParagraph"/>
+        <w:numPr>
+          <w:ilvl w:val="0"/>
+          <w:numId w:val="12"/>
+        </w:numPr>
+      </w:pPr>
+      <w:r>
+        <w:t xml:space="preserve">Etc. </w:t>
+      </w:r>
+    </w:p>
+    <w:p>
+      <w:r>
+        <w:rPr>
+          <w:noProof/>
+          <w:lang w:val="en-IE" w:eastAsia="en-IE"/>
+        </w:rPr>
+        <w:drawing>
+          <wp:inline distT="0" distB="0" distL="0" distR="0" wp14:anchorId="46BE0B65" wp14:editId="2DD46A92">
+            <wp:extent cx="3857625" cy="3105150"/>
+            <wp:effectExtent l="0" t="0" r="9525" b="0"/>
+            <wp:docPr id="9" name="Picture 9"/>
+            <wp:cNvGraphicFramePr>
+              <a:graphicFrameLocks xmlns:a="http://schemas.openxmlformats.org/drawingml/2006/main" noChangeAspect="1"/>
+            </wp:cNvGraphicFramePr>
+            <a:graphic xmlns:a="http://schemas.openxmlformats.org/drawingml/2006/main">
+              <a:graphicData uri="http://schemas.openxmlformats.org/drawingml/2006/picture">
+                <pic:pic xmlns:pic="http://schemas.openxmlformats.org/drawingml/2006/picture">
+                  <pic:nvPicPr>
+                    <pic:cNvPr id="1" name=""/>
+                    <pic:cNvPicPr/>
+                  </pic:nvPicPr>
+                  <pic:blipFill>
+                    <a:blip r:embed="rId24"/>
+                    <a:stretch>
+                      <a:fillRect/>
+                    </a:stretch>
+                  </pic:blipFill>
+                  <pic:spPr>
+                    <a:xfrm>
+                      <a:off x="0" y="0"/>
+                      <a:ext cx="3857625" cy="3105150"/>
+                    </a:xfrm>
+                    <a:prstGeom prst="rect">
+                      <a:avLst/>
+                    </a:prstGeom>
+                  </pic:spPr>
+                </pic:pic>
+              </a:graphicData>
+            </a:graphic>
+          </wp:inline>
+        </w:drawing>
+      </w:r>
+    </w:p>
+    <w:p>
       <w:bookmarkStart w:id="0" w:name="_GoBack"/>
       <w:bookmarkEnd w:id="0"/>
     </w:p>
@@ -2352,6 +2652,95 @@
     </w:lvl>
   </w:abstractNum>
   <w:abstractNum w:abstractNumId="7" w15:restartNumberingAfterBreak="0">
+    <w:nsid w:val="591D68B3"/>
+    <w:multiLevelType w:val="hybridMultilevel"/>
+    <w:tmpl w:val="99F857BC"/>
+    <w:lvl w:ilvl="0" w:tplc="1809000F">
+      <w:start w:val="1"/>
+      <w:numFmt w:val="decimal"/>
+      <w:lvlText w:val="%1."/>
+      <w:lvlJc w:val="left"/>
+      <w:pPr>
+        <w:ind w:left="720" w:hanging="360"/>
+      </w:pPr>
+      <w:rPr>
+        <w:rFonts w:hint="default"/>
+      </w:rPr>
+    </w:lvl>
+    <w:lvl w:ilvl="1" w:tplc="18090019" w:tentative="1">
+      <w:start w:val="1"/>
+      <w:numFmt w:val="lowerLetter"/>
+      <w:lvlText w:val="%2."/>
+      <w:lvlJc w:val="left"/>
+      <w:pPr>
+        <w:ind w:left="1440" w:hanging="360"/>
+      </w:pPr>
+    </w:lvl>
+    <w:lvl w:ilvl="2" w:tplc="1809001B" w:tentative="1">
+      <w:start w:val="1"/>
+      <w:numFmt w:val="lowerRoman"/>
+      <w:lvlText w:val="%3."/>
+      <w:lvlJc w:val="right"/>
+      <w:pPr>
+        <w:ind w:left="2160" w:hanging="180"/>
+      </w:pPr>
+    </w:lvl>
+    <w:lvl w:ilvl="3" w:tplc="1809000F" w:tentative="1">
+      <w:start w:val="1"/>
+      <w:numFmt w:val="decimal"/>
+      <w:lvlText w:val="%4."/>
+      <w:lvlJc w:val="left"/>
+      <w:pPr>
+        <w:ind w:left="2880" w:hanging="360"/>
+      </w:pPr>
+    </w:lvl>
+    <w:lvl w:ilvl="4" w:tplc="18090019" w:tentative="1">
+      <w:start w:val="1"/>
+      <w:numFmt w:val="lowerLetter"/>
+      <w:lvlText w:val="%5."/>
+      <w:lvlJc w:val="left"/>
+      <w:pPr>
+        <w:ind w:left="3600" w:hanging="360"/>
+      </w:pPr>
+    </w:lvl>
+    <w:lvl w:ilvl="5" w:tplc="1809001B" w:tentative="1">
+      <w:start w:val="1"/>
+      <w:numFmt w:val="lowerRoman"/>
+      <w:lvlText w:val="%6."/>
+      <w:lvlJc w:val="right"/>
+      <w:pPr>
+        <w:ind w:left="4320" w:hanging="180"/>
+      </w:pPr>
+    </w:lvl>
+    <w:lvl w:ilvl="6" w:tplc="1809000F" w:tentative="1">
+      <w:start w:val="1"/>
+      <w:numFmt w:val="decimal"/>
+      <w:lvlText w:val="%7."/>
+      <w:lvlJc w:val="left"/>
+      <w:pPr>
+        <w:ind w:left="5040" w:hanging="360"/>
+      </w:pPr>
+    </w:lvl>
+    <w:lvl w:ilvl="7" w:tplc="18090019" w:tentative="1">
+      <w:start w:val="1"/>
+      <w:numFmt w:val="lowerLetter"/>
+      <w:lvlText w:val="%8."/>
+      <w:lvlJc w:val="left"/>
+      <w:pPr>
+        <w:ind w:left="5760" w:hanging="360"/>
+      </w:pPr>
+    </w:lvl>
+    <w:lvl w:ilvl="8" w:tplc="1809001B" w:tentative="1">
+      <w:start w:val="1"/>
+      <w:numFmt w:val="lowerRoman"/>
+      <w:lvlText w:val="%9."/>
+      <w:lvlJc w:val="right"/>
+      <w:pPr>
+        <w:ind w:left="6480" w:hanging="180"/>
+      </w:pPr>
+    </w:lvl>
+  </w:abstractNum>
+  <w:abstractNum w:abstractNumId="8" w15:restartNumberingAfterBreak="0">
     <w:nsid w:val="5DDC0D71"/>
     <w:multiLevelType w:val="hybridMultilevel"/>
     <w:tmpl w:val="4110970E"/>
@@ -2463,7 +2852,7 @@
       </w:rPr>
     </w:lvl>
   </w:abstractNum>
-  <w:abstractNum w:abstractNumId="8" w15:restartNumberingAfterBreak="0">
+  <w:abstractNum w:abstractNumId="9" w15:restartNumberingAfterBreak="0">
     <w:nsid w:val="61EE2825"/>
     <w:multiLevelType w:val="hybridMultilevel"/>
     <w:tmpl w:val="8188E1F6"/>
@@ -2576,7 +2965,7 @@
       </w:rPr>
     </w:lvl>
   </w:abstractNum>
-  <w:abstractNum w:abstractNumId="9" w15:restartNumberingAfterBreak="0">
+  <w:abstractNum w:abstractNumId="10" w15:restartNumberingAfterBreak="0">
     <w:nsid w:val="7A2708AB"/>
     <w:multiLevelType w:val="hybridMultilevel"/>
     <w:tmpl w:val="82768866"/>
@@ -2688,7 +3077,7 @@
       </w:rPr>
     </w:lvl>
   </w:abstractNum>
-  <w:abstractNum w:abstractNumId="10" w15:restartNumberingAfterBreak="0">
+  <w:abstractNum w:abstractNumId="11" w15:restartNumberingAfterBreak="0">
     <w:nsid w:val="7B6653A9"/>
     <w:multiLevelType w:val="hybridMultilevel"/>
     <w:tmpl w:val="BDC8255C"/>
@@ -2784,7 +3173,7 @@
     <w:abstractNumId w:val="4"/>
   </w:num>
   <w:num w:numId="3">
-    <w:abstractNumId w:val="7"/>
+    <w:abstractNumId w:val="8"/>
   </w:num>
   <w:num w:numId="4">
     <w:abstractNumId w:val="6"/>
@@ -2793,10 +3182,10 @@
     <w:abstractNumId w:val="1"/>
   </w:num>
   <w:num w:numId="6">
-    <w:abstractNumId w:val="9"/>
+    <w:abstractNumId w:val="10"/>
   </w:num>
   <w:num w:numId="7">
-    <w:abstractNumId w:val="8"/>
+    <w:abstractNumId w:val="9"/>
   </w:num>
   <w:num w:numId="8">
     <w:abstractNumId w:val="3"/>
@@ -2805,10 +3194,13 @@
     <w:abstractNumId w:val="2"/>
   </w:num>
   <w:num w:numId="10">
-    <w:abstractNumId w:val="10"/>
+    <w:abstractNumId w:val="11"/>
   </w:num>
   <w:num w:numId="11">
     <w:abstractNumId w:val="5"/>
+  </w:num>
+  <w:num w:numId="12">
+    <w:abstractNumId w:val="7"/>
   </w:num>
 </w:numbering>
 </file>

</xml_diff>